<commit_message>
corrected last sentence of top paragraphs
</commit_message>
<xml_diff>
--- a/templates/ENGLISH/UNWEIGHTED/fact_sheet_template.docx
+++ b/templates/ENGLISH/UNWEIGHTED/fact_sheet_template.docx
@@ -331,7 +331,29 @@
           <w:lang w:val="en-US"/>
           <w14:ligatures w14:val="none"/>
         </w:rPr>
-        <w:t>. Students self-reported their responses to each question on a computer scannable answer sheet.</w:t>
+        <w:t>. Students self-reported their responses to each question on a computer</w:t>
+      </w:r>
+      <w:r>
+        <w:rPr>
+          <w:rFonts w:ascii="Source Sans Pro" w:eastAsia="Times New Roman" w:hAnsi="Source Sans Pro" w:cs="Arial"/>
+          <w:kern w:val="0"/>
+          <w:sz w:val="20"/>
+          <w:szCs w:val="20"/>
+          <w:lang w:val="en-US"/>
+          <w14:ligatures w14:val="none"/>
+        </w:rPr>
+        <w:t>-</w:t>
+      </w:r>
+      <w:r>
+        <w:rPr>
+          <w:rFonts w:ascii="Source Sans Pro" w:eastAsia="Times New Roman" w:hAnsi="Source Sans Pro" w:cs="Arial"/>
+          <w:kern w:val="0"/>
+          <w:sz w:val="20"/>
+          <w:szCs w:val="20"/>
+          <w:lang w:val="en-US"/>
+          <w14:ligatures w14:val="none"/>
+        </w:rPr>
+        <w:t>scannable answer sheet.</w:t>
       </w:r>
     </w:p>
     <w:p>
@@ -499,18 +521,7 @@
           <w:lang w:val="en-US"/>
           <w14:ligatures w14:val="none"/>
         </w:rPr>
-        <w:t>Weighted p</w:t>
-      </w:r>
-      <w:r>
-        <w:rPr>
-          <w:rFonts w:ascii="Source Sans Pro" w:eastAsia="Times New Roman" w:hAnsi="Source Sans Pro" w:cs="Arial"/>
-          <w:kern w:val="0"/>
-          <w:sz w:val="20"/>
-          <w:szCs w:val="20"/>
-          <w:lang w:val="en-US"/>
-          <w14:ligatures w14:val="none"/>
-        </w:rPr>
-        <w:t>revalence estimates (percentages) and 95% confidence intervals are presented below.</w:t>
+        <w:t>Because of the low overall response rate, the data are unweighted.</w:t>
       </w:r>
     </w:p>
     <w:p>
@@ -618,7 +629,7 @@
                 <w:rFonts w:ascii="Source Sans Pro" w:hAnsi="Source Sans Pro"/>
               </w:rPr>
             </w:pPr>
-            <w:hyperlink r:id="rId8" w:history="1">
+            <w:hyperlink r:id="rId7" w:history="1">
               <w:r>
                 <w:rPr>
                   <w:rStyle w:val="Hyperlink"/>
@@ -641,9 +652,9 @@
       </w:pPr>
     </w:p>
     <w:sectPr>
-      <w:headerReference w:type="default" r:id="rId9"/>
-      <w:footerReference w:type="even" r:id="rId10"/>
-      <w:footerReference w:type="default" r:id="rId11"/>
+      <w:headerReference w:type="default" r:id="rId8"/>
+      <w:footerReference w:type="even" r:id="rId9"/>
+      <w:footerReference w:type="default" r:id="rId10"/>
       <w:pgSz w:w="11906" w:h="16838"/>
       <w:pgMar w:top="720" w:right="720" w:bottom="720" w:left="720" w:header="1134" w:footer="708" w:gutter="0"/>
       <w:cols w:space="708"/>
@@ -688,11 +699,6 @@
         <w:docPartUnique/>
       </w:docPartObj>
     </w:sdtPr>
-    <w:sdtEndPr>
-      <w:rPr>
-        <w:rStyle w:val="PageNumber"/>
-      </w:rPr>
-    </w:sdtEndPr>
     <w:sdtContent>
       <w:p>
         <w:pPr>
@@ -744,11 +750,6 @@
         <w:docPartUnique/>
       </w:docPartObj>
     </w:sdtPr>
-    <w:sdtEndPr>
-      <w:rPr>
-        <w:rStyle w:val="PageNumber"/>
-      </w:rPr>
-    </w:sdtEndPr>
     <w:sdtContent>
       <w:p>
         <w:pPr>
@@ -1293,10 +1294,6 @@
     </w:r>
   </w:p>
 </w:hdr>
-</file>
-
-<file path=word/numbering.xml><?xml version="1.0" encoding="utf-8"?>
-<w:numbering xmlns:wpc="http://schemas.microsoft.com/office/word/2010/wordprocessingCanvas" xmlns:cx="http://schemas.microsoft.com/office/drawing/2014/chartex" xmlns:cx1="http://schemas.microsoft.com/office/drawing/2015/9/8/chartex" xmlns:cx2="http://schemas.microsoft.com/office/drawing/2015/10/21/chartex" xmlns:cx3="http://schemas.microsoft.com/office/drawing/2016/5/9/chartex" xmlns:cx4="http://schemas.microsoft.com/office/drawing/2016/5/10/chartex" xmlns:cx5="http://schemas.microsoft.com/office/drawing/2016/5/11/chartex" xmlns:cx6="http://schemas.microsoft.com/office/drawing/2016/5/12/chartex" xmlns:cx7="http://schemas.microsoft.com/office/drawing/2016/5/13/chartex" xmlns:cx8="http://schemas.microsoft.com/office/drawing/2016/5/14/chartex" xmlns:mc="http://schemas.openxmlformats.org/markup-compatibility/2006" xmlns:aink="http://schemas.microsoft.com/office/drawing/2016/ink" xmlns:am3d="http://schemas.microsoft.com/office/drawing/2017/model3d" xmlns:o="urn:schemas-microsoft-com:office:office" xmlns:oel="http://schemas.microsoft.com/office/2019/extlst" xmlns:r="http://schemas.openxmlformats.org/officeDocument/2006/relationships" xmlns:m="http://schemas.openxmlformats.org/officeDocument/2006/math" xmlns:v="urn:schemas-microsoft-com:vml" xmlns:wp14="http://schemas.microsoft.com/office/word/2010/wordprocessingDrawing" xmlns:wp="http://schemas.openxmlformats.org/drawingml/2006/wordprocessingDrawing" xmlns:w10="urn:schemas-microsoft-com:office:word" xmlns:w="http://schemas.openxmlformats.org/wordprocessingml/2006/main" xmlns:w14="http://schemas.microsoft.com/office/word/2010/wordml" xmlns:w15="http://schemas.microsoft.com/office/word/2012/wordml" xmlns:w16cex="http://schemas.microsoft.com/office/word/2018/wordml/cex" xmlns:w16cid="http://schemas.microsoft.com/office/word/2016/wordml/cid" xmlns:w16="http://schemas.microsoft.com/office/word/2018/wordml" xmlns:w16sdtdh="http://schemas.microsoft.com/office/word/2020/wordml/sdtdatahash" xmlns:w16se="http://schemas.microsoft.com/office/word/2015/wordml/symex" xmlns:wpg="http://schemas.microsoft.com/office/word/2010/wordprocessingGroup" xmlns:wpi="http://schemas.microsoft.com/office/word/2010/wordprocessingInk" xmlns:wne="http://schemas.microsoft.com/office/word/2006/wordml" xmlns:wps="http://schemas.microsoft.com/office/word/2010/wordprocessingShape" mc:Ignorable="w14 w15 w16se w16cid w16 w16cex w16sdtdh wp14"/>
 </file>
 
 <file path=word/styles.xml><?xml version="1.0" encoding="utf-8"?>

</xml_diff>